<commit_message>
Afkorting SDS page uitschrijven
</commit_message>
<xml_diff>
--- a/Literatuur.docx
+++ b/Literatuur.docx
@@ -317,6 +317,7 @@
       <w:r>
         <w:rPr>
           <w:rFonts w:ascii="Arial" w:hAnsi="Arial" w:cs="Arial"/>
+          <w:noProof/>
           <w:sz w:val="22"/>
           <w:szCs w:val="22"/>
         </w:rPr>
@@ -409,59 +410,20 @@
         </w:rPr>
         <w:t xml:space="preserve"> Weergave van 3D structuur van alfa-amylase in speeksel die bestaat uit domein A (geel), domein B (oranje), domein C (rood), calcium-ion (groen), chloride-ion (roze), mobiele loop (blauw) en actieve site (zwart). </w:t>
       </w:r>
-      <w:r>
-        <w:rPr>
-          <w:rFonts w:ascii="Arial" w:hAnsi="Arial" w:cs="Arial"/>
-          <w:sz w:val="22"/>
-          <w:szCs w:val="22"/>
-        </w:rPr>
-        <w:fldChar w:fldCharType="begin"/>
-      </w:r>
-      <w:r>
-        <w:rPr>
-          <w:rFonts w:ascii="Arial" w:hAnsi="Arial" w:cs="Arial"/>
-          <w:sz w:val="22"/>
-          <w:szCs w:val="22"/>
-          <w:lang w:val="nl-NL"/>
-        </w:rPr>
-        <w:instrText>HYPERLINK "https://www.ebi.ac.uk/pdbe/articles/wonders-salivary-amylase" \t "_blank"</w:instrText>
-      </w:r>
-      <w:r>
-        <w:rPr>
-          <w:rFonts w:ascii="Arial" w:hAnsi="Arial" w:cs="Arial"/>
-          <w:sz w:val="22"/>
-          <w:szCs w:val="22"/>
-        </w:rPr>
-      </w:r>
-      <w:r>
-        <w:rPr>
-          <w:rFonts w:ascii="Arial" w:hAnsi="Arial" w:cs="Arial"/>
-          <w:sz w:val="22"/>
-          <w:szCs w:val="22"/>
-        </w:rPr>
-        <w:fldChar w:fldCharType="separate"/>
-      </w:r>
-      <w:r>
-        <w:rPr>
-          <w:rStyle w:val="Hyperlink"/>
-          <w:rFonts w:ascii="Arial" w:hAnsi="Arial" w:cs="Arial"/>
-          <w:i/>
-          <w:iCs/>
-          <w:sz w:val="22"/>
-          <w:szCs w:val="22"/>
-          <w:lang w:val="nl-NL"/>
-        </w:rPr>
-        <w:t>https://www.ebi.ac.uk/pdbe/articles/wonders-salivary-amylase</w:t>
-      </w:r>
-      <w:r>
-        <w:rPr>
-          <w:rFonts w:ascii="Arial" w:hAnsi="Arial" w:cs="Arial"/>
-          <w:sz w:val="22"/>
-          <w:szCs w:val="22"/>
-          <w:lang w:val="nl-NL"/>
-        </w:rPr>
-        <w:fldChar w:fldCharType="end"/>
-      </w:r>
+      <w:hyperlink r:id="rId6" w:tgtFrame="_blank" w:history="1">
+        <w:r>
+          <w:rPr>
+            <w:rStyle w:val="Hyperlink"/>
+            <w:rFonts w:ascii="Arial" w:hAnsi="Arial" w:cs="Arial"/>
+            <w:i/>
+            <w:iCs/>
+            <w:sz w:val="22"/>
+            <w:szCs w:val="22"/>
+            <w:lang w:val="nl-NL"/>
+          </w:rPr>
+          <w:t>https://www.ebi.ac.uk/pdbe/articles/wonders-salivary-amylase</w:t>
+        </w:r>
+      </w:hyperlink>
       <w:r>
         <w:rPr>
           <w:rFonts w:ascii="Arial" w:hAnsi="Arial" w:cs="Arial"/>
@@ -679,7 +641,79 @@
           <w:szCs w:val="22"/>
           <w:lang w:val="nl-NL"/>
         </w:rPr>
-        <w:t>Om de resultaten van deze assay-lijn verder te onderbouwen, zal aanvullend een SDS-Page uitgevoerd worden, gevolgd door een Coomassie-kleuring. Hiermee kan verandering in eiwitprofiel in de speekselmonsters gevisualiseerd worden en kan worden beoordeeld of alpha-amylase afgebroken wordt onder invloed van proteasen.  </w:t>
+        <w:t xml:space="preserve">Om de resultaten van deze assay-lijn verder te onderbouwen, zal aanvullend een </w:t>
+      </w:r>
+      <w:r>
+        <w:rPr>
+          <w:rFonts w:ascii="Arial" w:hAnsi="Arial" w:cs="Arial"/>
+          <w:sz w:val="22"/>
+          <w:szCs w:val="22"/>
+          <w:lang w:val="nl-NL"/>
+        </w:rPr>
+        <w:t>sodium dodecyl sulfate</w:t>
+      </w:r>
+      <w:r>
+        <w:rPr>
+          <w:rFonts w:ascii="Arial" w:hAnsi="Arial" w:cs="Arial"/>
+          <w:sz w:val="22"/>
+          <w:szCs w:val="22"/>
+          <w:lang w:val="nl-NL"/>
+        </w:rPr>
+        <w:t>-</w:t>
+      </w:r>
+      <w:r>
+        <w:rPr>
+          <w:rFonts w:ascii="Arial" w:hAnsi="Arial" w:cs="Arial"/>
+          <w:sz w:val="22"/>
+          <w:szCs w:val="22"/>
+          <w:lang w:val="nl-NL"/>
+        </w:rPr>
+        <w:t>polyacrylamide gel electrophoresis</w:t>
+      </w:r>
+      <w:r>
+        <w:rPr>
+          <w:rFonts w:ascii="Arial" w:hAnsi="Arial" w:cs="Arial"/>
+          <w:sz w:val="22"/>
+          <w:szCs w:val="22"/>
+          <w:lang w:val="nl-NL"/>
+        </w:rPr>
+        <w:t xml:space="preserve"> </w:t>
+      </w:r>
+      <w:r>
+        <w:rPr>
+          <w:rFonts w:ascii="Arial" w:hAnsi="Arial" w:cs="Arial"/>
+          <w:sz w:val="22"/>
+          <w:szCs w:val="22"/>
+          <w:lang w:val="nl-NL"/>
+        </w:rPr>
+        <w:t>(</w:t>
+      </w:r>
+      <w:r>
+        <w:rPr>
+          <w:rFonts w:ascii="Arial" w:hAnsi="Arial" w:cs="Arial"/>
+          <w:sz w:val="22"/>
+          <w:szCs w:val="22"/>
+          <w:lang w:val="nl-NL"/>
+        </w:rPr>
+        <w:t>SDS-Page</w:t>
+      </w:r>
+      <w:r>
+        <w:rPr>
+          <w:rFonts w:ascii="Arial" w:hAnsi="Arial" w:cs="Arial"/>
+          <w:sz w:val="22"/>
+          <w:szCs w:val="22"/>
+          <w:lang w:val="nl-NL"/>
+        </w:rPr>
+        <w:t>)</w:t>
+      </w:r>
+      <w:r>
+        <w:rPr>
+          <w:rFonts w:ascii="Arial" w:hAnsi="Arial" w:cs="Arial"/>
+          <w:sz w:val="22"/>
+          <w:szCs w:val="22"/>
+          <w:lang w:val="nl-NL"/>
+        </w:rPr>
+        <w:t xml:space="preserve"> uitgevoerd worden, gevolgd door een Coomassie-kleuring. Hiermee kan verandering in eiwitprofiel in de speekselmonsters gevisualiseerd worden en kan worden beoordeeld of alpha-amylase afgebroken wordt onder invloed van proteasen.  </w:t>
       </w:r>
     </w:p>
     <w:p>
@@ -733,6 +767,23 @@
           <w:szCs w:val="22"/>
         </w:rPr>
       </w:pPr>
+      <w:r>
+        <w:rPr>
+          <w:rFonts w:ascii="Arial" w:hAnsi="Arial" w:cs="Arial"/>
+          <w:sz w:val="22"/>
+          <w:szCs w:val="22"/>
+          <w:lang w:val="nl-NL"/>
+        </w:rPr>
+        <w:t xml:space="preserve">Akinfemiwa, O., Zubair, M., &amp; Muniraj, T. (2023, November 12). </w:t>
+      </w:r>
+      <w:r>
+        <w:rPr>
+          <w:rFonts w:ascii="Arial" w:hAnsi="Arial" w:cs="Arial"/>
+          <w:sz w:val="22"/>
+          <w:szCs w:val="22"/>
+        </w:rPr>
+        <w:t xml:space="preserve">Amylase. </w:t>
+      </w:r>
       <w:proofErr w:type="spellStart"/>
       <w:r>
         <w:rPr>
@@ -740,7 +791,7 @@
           <w:sz w:val="22"/>
           <w:szCs w:val="22"/>
         </w:rPr>
-        <w:t>Akinfemiwa</w:t>
+        <w:t>StatPearls</w:t>
       </w:r>
       <w:proofErr w:type="spellEnd"/>
       <w:r>
@@ -749,45 +800,9 @@
           <w:sz w:val="22"/>
           <w:szCs w:val="22"/>
         </w:rPr>
-        <w:t xml:space="preserve">, O., Zubair, M., &amp; </w:t>
-      </w:r>
-      <w:proofErr w:type="spellStart"/>
-      <w:r>
-        <w:rPr>
-          <w:rFonts w:ascii="Arial" w:hAnsi="Arial" w:cs="Arial"/>
-          <w:sz w:val="22"/>
-          <w:szCs w:val="22"/>
-        </w:rPr>
-        <w:t>Muniraj</w:t>
-      </w:r>
-      <w:proofErr w:type="spellEnd"/>
-      <w:r>
-        <w:rPr>
-          <w:rFonts w:ascii="Arial" w:hAnsi="Arial" w:cs="Arial"/>
-          <w:sz w:val="22"/>
-          <w:szCs w:val="22"/>
-        </w:rPr>
-        <w:t xml:space="preserve">, T. (2023, November 12). Amylase. </w:t>
-      </w:r>
-      <w:proofErr w:type="spellStart"/>
-      <w:r>
-        <w:rPr>
-          <w:rFonts w:ascii="Arial" w:hAnsi="Arial" w:cs="Arial"/>
-          <w:sz w:val="22"/>
-          <w:szCs w:val="22"/>
-        </w:rPr>
-        <w:t>StatPearls</w:t>
-      </w:r>
-      <w:proofErr w:type="spellEnd"/>
-      <w:r>
-        <w:rPr>
-          <w:rFonts w:ascii="Arial" w:hAnsi="Arial" w:cs="Arial"/>
-          <w:sz w:val="22"/>
-          <w:szCs w:val="22"/>
-        </w:rPr>
         <w:t xml:space="preserve"> - NCBI Bookshelf. </w:t>
       </w:r>
-      <w:hyperlink r:id="rId6" w:tgtFrame="_blank" w:history="1">
+      <w:hyperlink r:id="rId7" w:tgtFrame="_blank" w:history="1">
         <w:r>
           <w:rPr>
             <w:rStyle w:val="Hyperlink"/>
@@ -859,7 +874,7 @@
         </w:rPr>
         <w:t xml:space="preserve">-amylase, but not high AMY1 copy number, associated with low obesity rate in Qatari adults: cross-sectional study. Scientific reports, 10(1), 17918. </w:t>
       </w:r>
-      <w:hyperlink r:id="rId7" w:tgtFrame="_blank" w:history="1">
+      <w:hyperlink r:id="rId8" w:tgtFrame="_blank" w:history="1">
         <w:r>
           <w:rPr>
             <w:rStyle w:val="Hyperlink"/>
@@ -914,7 +929,7 @@
         </w:rPr>
         <w:t xml:space="preserve"> - NCBI Bookshelf. </w:t>
       </w:r>
-      <w:hyperlink r:id="rId8" w:tgtFrame="_blank" w:history="1">
+      <w:hyperlink r:id="rId9" w:tgtFrame="_blank" w:history="1">
         <w:r>
           <w:rPr>
             <w:rStyle w:val="Hyperlink"/>
@@ -951,7 +966,7 @@
         </w:rPr>
         <w:t xml:space="preserve">Ali, N., &amp; Nater, U. M. (2020). Salivary Alpha-Amylase as a Biomarker of Stress in Behavioral Medicine. International journal of behavioral medicine, 27(3), 337–342. </w:t>
       </w:r>
-      <w:hyperlink r:id="rId9" w:tgtFrame="_blank" w:history="1">
+      <w:hyperlink r:id="rId10" w:tgtFrame="_blank" w:history="1">
         <w:r>
           <w:rPr>
             <w:rStyle w:val="Hyperlink"/>
@@ -985,7 +1000,6 @@
           <w:rFonts w:ascii="Arial" w:hAnsi="Arial" w:cs="Arial"/>
           <w:sz w:val="22"/>
           <w:szCs w:val="22"/>
-          <w:lang w:val="nl-NL"/>
         </w:rPr>
         <w:t xml:space="preserve">Arhakis, A., Karagiannis, V., &amp; Kalfas, S. (2013). </w:t>
       </w:r>
@@ -997,7 +1011,7 @@
         </w:rPr>
         <w:t xml:space="preserve">Salivary alpha-amylase activity and salivary flow rate in young adults. The open dentistry journal, 7, 7–15. </w:t>
       </w:r>
-      <w:hyperlink r:id="rId10" w:tgtFrame="_blank" w:history="1">
+      <w:hyperlink r:id="rId11" w:tgtFrame="_blank" w:history="1">
         <w:r>
           <w:rPr>
             <w:rStyle w:val="Hyperlink"/>
@@ -1052,7 +1066,7 @@
         </w:rPr>
         <w:t xml:space="preserve">, M., Best, L. G., Lee, E. T., Galloway, J. M., Resnick, H. E., &amp; Strong Heart Study Investigators (2007). Prognostic impact of metabolic syndrome by different definitions in a population with high prevalence of obesity and diabetes: the Strong Heart Study. Diabetes care, 30(7), 1851–1856. </w:t>
       </w:r>
-      <w:hyperlink r:id="rId11" w:tgtFrame="_blank" w:history="1">
+      <w:hyperlink r:id="rId12" w:tgtFrame="_blank" w:history="1">
         <w:r>
           <w:rPr>
             <w:rStyle w:val="Hyperlink"/>
@@ -1224,7 +1238,7 @@
         </w:rPr>
         <w:t xml:space="preserve">(1), 25. </w:t>
       </w:r>
-      <w:hyperlink r:id="rId12" w:tgtFrame="_blank" w:history="1">
+      <w:hyperlink r:id="rId13" w:tgtFrame="_blank" w:history="1">
         <w:r>
           <w:rPr>
             <w:rStyle w:val="Hyperlink"/>
@@ -1397,7 +1411,7 @@
         </w:rPr>
         <w:t xml:space="preserve">, J. J. (2022). Geographic distribution of metabolic syndrome and its components in the general adult population: A meta-analysis of global data from 28 million individuals. Diabetes research and clinical practice, 188, 109924. </w:t>
       </w:r>
-      <w:hyperlink r:id="rId13" w:tgtFrame="_blank" w:history="1">
+      <w:hyperlink r:id="rId14" w:tgtFrame="_blank" w:history="1">
         <w:r>
           <w:rPr>
             <w:rStyle w:val="Hyperlink"/>
@@ -1491,7 +1505,7 @@
         </w:rPr>
         <w:t xml:space="preserve"> European journal of physiology, 477(5), 669–680. </w:t>
       </w:r>
-      <w:hyperlink r:id="rId14" w:tgtFrame="_blank" w:history="1">
+      <w:hyperlink r:id="rId15" w:tgtFrame="_blank" w:history="1">
         <w:r>
           <w:rPr>
             <w:rStyle w:val="Hyperlink"/>
@@ -1550,7 +1564,7 @@
         </w:rPr>
         <w:t xml:space="preserve"> ebi.ac.uk. Geraadpleegd op 12 oktober, 2025, van </w:t>
       </w:r>
-      <w:hyperlink r:id="rId15" w:tgtFrame="_blank" w:history="1">
+      <w:hyperlink r:id="rId16" w:tgtFrame="_blank" w:history="1">
         <w:r>
           <w:rPr>
             <w:rStyle w:val="Hyperlink"/>
@@ -2773,6 +2787,7 @@
   <w:style w:type="character" w:default="1" w:styleId="DefaultParagraphFont">
     <w:name w:val="Default Paragraph Font"/>
     <w:uiPriority w:val="1"/>
+    <w:semiHidden/>
     <w:unhideWhenUsed/>
   </w:style>
   <w:style w:type="table" w:default="1" w:styleId="TableNormal">

</xml_diff>